<commit_message>
use music font bravura
</commit_message>
<xml_diff>
--- a/doc/Dokumentation.docx
+++ b/doc/Dokumentation.docx
@@ -3,19 +3,49 @@
 <w:document xmlns:wpc="http://schemas.microsoft.com/office/word/2010/wordprocessingCanvas" xmlns:cx="http://schemas.microsoft.com/office/drawing/2014/chartex" xmlns:cx1="http://schemas.microsoft.com/office/drawing/2015/9/8/chartex" xmlns:cx2="http://schemas.microsoft.com/office/drawing/2015/10/21/chartex" xmlns:cx3="http://schemas.microsoft.com/office/drawing/2016/5/9/chartex" xmlns:cx4="http://schemas.microsoft.com/office/drawing/2016/5/10/chartex" xmlns:cx5="http://schemas.microsoft.com/office/drawing/2016/5/11/chartex" xmlns:cx6="http://schemas.microsoft.com/office/drawing/2016/5/12/chartex" xmlns:cx7="http://schemas.microsoft.com/office/drawing/2016/5/13/chartex" xmlns:cx8="http://schemas.microsoft.com/office/drawing/2016/5/14/chartex" xmlns:mc="http://schemas.openxmlformats.org/markup-compatibility/2006" xmlns:aink="http://schemas.microsoft.com/office/drawing/2016/ink" xmlns:am3d="http://schemas.microsoft.com/office/drawing/2017/model3d" xmlns:o="urn:schemas-microsoft-com:office:office" xmlns:r="http://schemas.openxmlformats.org/officeDocument/2006/relationships" xmlns:m="http://schemas.openxmlformats.org/officeDocument/2006/math" xmlns:v="urn:schemas-microsoft-com:vml" xmlns:wp14="http://schemas.microsoft.com/office/word/2010/wordprocessingDrawing" xmlns:wp="http://schemas.openxmlformats.org/drawingml/2006/wordprocessingDrawing" xmlns:w10="urn:schemas-microsoft-com:office:word" xmlns:w="http://schemas.openxmlformats.org/wordprocessingml/2006/main" xmlns:w14="http://schemas.microsoft.com/office/word/2010/wordml" xmlns:w15="http://schemas.microsoft.com/office/word/2012/wordml" xmlns:w16cid="http://schemas.microsoft.com/office/word/2016/wordml/cid" xmlns:w16se="http://schemas.microsoft.com/office/word/2015/wordml/symex" xmlns:wpg="http://schemas.microsoft.com/office/word/2010/wordprocessingGroup" xmlns:wpi="http://schemas.microsoft.com/office/word/2010/wordprocessingInk" xmlns:wne="http://schemas.microsoft.com/office/word/2006/wordml" xmlns:wps="http://schemas.microsoft.com/office/word/2010/wordprocessingShape" mc:Ignorable="w14 w15 w16se w16cid wp14">
   <w:body>
     <w:p>
+      <w:pPr>
+        <w:rPr>
+          <w:sz w:val="40"/>
+        </w:rPr>
+      </w:pPr>
       <w:r>
+        <w:rPr>
+          <w:sz w:val="40"/>
+        </w:rPr>
         <w:t>Quellen:</w:t>
       </w:r>
     </w:p>
     <w:p>
-      <w:hyperlink r:id="rId4" w:history="1">
-        <w:r>
-          <w:rPr>
-            <w:rStyle w:val="Hyperlink"/>
-          </w:rPr>
-          <w:t>https://musikfurkinder.de/wp-content/uploads/2014/04/achtel.png</w:t>
-        </w:r>
-      </w:hyperlink>
+      <w:pPr>
+        <w:rPr>
+          <w:lang w:val="en-GB"/>
+        </w:rPr>
+      </w:pPr>
+      <w:r>
+        <w:rPr>
+          <w:lang w:val="en-GB"/>
+        </w:rPr>
+        <w:t xml:space="preserve">Icon: </w:t>
+      </w:r>
+      <w:r>
+        <w:rPr>
+          <w:lang w:val="en-GB"/>
+        </w:rPr>
+        <w:t>https://musikfurkinder.de/wp-content/uploads/2014/04/achtel.png</w:t>
+      </w:r>
+    </w:p>
+    <w:p>
+      <w:pPr>
+        <w:rPr>
+          <w:lang w:val="en-GB"/>
+        </w:rPr>
+      </w:pPr>
+      <w:r>
+        <w:rPr>
+          <w:lang w:val="en-GB"/>
+        </w:rPr>
+        <w:t>Music Font: https://github.com/steinbergmedia/bravura/releases</w:t>
+      </w:r>
     </w:p>
     <w:p>
       <w:r>

</xml_diff>

<commit_message>
test text edit field
</commit_message>
<xml_diff>
--- a/doc/Dokumentation.docx
+++ b/doc/Dokumentation.docx
@@ -33,30 +33,33 @@
         <w:rPr>
           <w:lang w:val="en-GB"/>
         </w:rPr>
-        <w:t>Music Font: https://github.com/steinbergmedia/bravura/releases</w:t>
+        <w:t xml:space="preserve">Music Font: </w:t>
       </w:r>
-    </w:p>
-    <w:p>
-      <w:pPr>
-        <w:rPr>
-          <w:lang w:val="en-GB"/>
-        </w:rPr>
-      </w:pPr>
       <w:r>
         <w:rPr>
           <w:lang w:val="en-GB"/>
         </w:rPr>
+        <w:t>https://github.com/steinbergmedia/bravura/releases</w:t>
+      </w:r>
+    </w:p>
+    <w:p>
+      <w:r>
+        <w:t>Text Font: https://freefontsfamily.com/ti</w:t>
+      </w:r>
+      <w:bookmarkStart w:id="0" w:name="_GoBack"/>
+      <w:bookmarkEnd w:id="0"/>
+      <w:r>
+        <w:t>mes-new-roman-font-free/#google_vignette</w:t>
+      </w:r>
+    </w:p>
+    <w:p>
+      <w:r>
         <w:t xml:space="preserve">Modules: </w:t>
       </w:r>
       <w:proofErr w:type="spellStart"/>
       <w:r>
-        <w:rPr>
-          <w:lang w:val="en-GB"/>
-        </w:rPr>
         <w:t>pyqtdarktheme</w:t>
       </w:r>
-      <w:bookmarkStart w:id="0" w:name="_GoBack"/>
-      <w:bookmarkEnd w:id="0"/>
       <w:proofErr w:type="spellEnd"/>
     </w:p>
     <w:sectPr>

</xml_diff>

<commit_message>
seperate text item class for alignment
</commit_message>
<xml_diff>
--- a/doc/Dokumentation.docx
+++ b/doc/Dokumentation.docx
@@ -44,23 +44,73 @@
     </w:p>
     <w:p>
       <w:r>
-        <w:t>Text Font: https://freefontsfamily.com/ti</w:t>
+        <w:t>Text Font: https://freefontsfamily.com/times-new-roman-font-free/#google_vignette</w:t>
+      </w:r>
+    </w:p>
+    <w:p>
+      <w:r>
+        <w:t xml:space="preserve">Modules: </w:t>
+      </w:r>
+      <w:proofErr w:type="spellStart"/>
+      <w:r>
+        <w:t>pyqtdarktheme</w:t>
+      </w:r>
+      <w:proofErr w:type="spellEnd"/>
+    </w:p>
+    <w:p/>
+    <w:p>
+      <w:pPr>
+        <w:pStyle w:val="Listenabsatz"/>
+        <w:numPr>
+          <w:ilvl w:val="0"/>
+          <w:numId w:val="1"/>
+        </w:numPr>
+      </w:pPr>
+      <w:r>
+        <w:t xml:space="preserve">Um zu verhindern, dass der Titel und andere Textfelder nicht mehr bearbeitet werden können, wenn der </w:t>
+      </w:r>
+      <w:proofErr w:type="spellStart"/>
+      <w:r>
+        <w:t>text</w:t>
+      </w:r>
+      <w:proofErr w:type="spellEnd"/>
+      <w:r>
+        <w:t xml:space="preserve"> vollständig entfernt wird und die </w:t>
+      </w:r>
+      <w:proofErr w:type="spellStart"/>
+      <w:r>
+        <w:t>bounding</w:t>
+      </w:r>
+      <w:proofErr w:type="spellEnd"/>
+      <w:r>
+        <w:t xml:space="preserve"> box somit sehr klein wird, wurde in der </w:t>
+      </w:r>
+      <w:proofErr w:type="spellStart"/>
+      <w:r>
+        <w:t>menu</w:t>
+      </w:r>
+      <w:proofErr w:type="spellEnd"/>
+      <w:r>
+        <w:t xml:space="preserve"> bar die </w:t>
+      </w:r>
+      <w:proofErr w:type="spellStart"/>
+      <w:r>
+        <w:t>optionen</w:t>
+      </w:r>
+      <w:proofErr w:type="spellEnd"/>
+      <w:r>
+        <w:t xml:space="preserve"> zum switchen in diese </w:t>
+      </w:r>
+      <w:proofErr w:type="spellStart"/>
+      <w:r>
+        <w:t>textfelder</w:t>
+      </w:r>
+      <w:proofErr w:type="spellEnd"/>
+      <w:r>
+        <w:t>, die dann automatisch fokussiert werden, hinzugefügt.</w:t>
       </w:r>
       <w:bookmarkStart w:id="0" w:name="_GoBack"/>
       <w:bookmarkEnd w:id="0"/>
-      <w:r>
-        <w:t>mes-new-roman-font-free/#google_vignette</w:t>
-      </w:r>
-    </w:p>
-    <w:p>
-      <w:r>
-        <w:t xml:space="preserve">Modules: </w:t>
-      </w:r>
-      <w:proofErr w:type="spellStart"/>
-      <w:r>
-        <w:t>pyqtdarktheme</w:t>
-      </w:r>
-      <w:proofErr w:type="spellEnd"/>
     </w:p>
     <w:sectPr>
       <w:pgSz w:w="11906" w:h="16838"/>
@@ -70,6 +120,126 @@
     </w:sectPr>
   </w:body>
 </w:document>
+</file>
+
+<file path=word/numbering.xml><?xml version="1.0" encoding="utf-8"?>
+<w:numbering xmlns:wpc="http://schemas.microsoft.com/office/word/2010/wordprocessingCanvas" xmlns:cx="http://schemas.microsoft.com/office/drawing/2014/chartex" xmlns:cx1="http://schemas.microsoft.com/office/drawing/2015/9/8/chartex" xmlns:cx2="http://schemas.microsoft.com/office/drawing/2015/10/21/chartex" xmlns:cx3="http://schemas.microsoft.com/office/drawing/2016/5/9/chartex" xmlns:cx4="http://schemas.microsoft.com/office/drawing/2016/5/10/chartex" xmlns:cx5="http://schemas.microsoft.com/office/drawing/2016/5/11/chartex" xmlns:cx6="http://schemas.microsoft.com/office/drawing/2016/5/12/chartex" xmlns:cx7="http://schemas.microsoft.com/office/drawing/2016/5/13/chartex" xmlns:cx8="http://schemas.microsoft.com/office/drawing/2016/5/14/chartex" xmlns:mc="http://schemas.openxmlformats.org/markup-compatibility/2006" xmlns:aink="http://schemas.microsoft.com/office/drawing/2016/ink" xmlns:am3d="http://schemas.microsoft.com/office/drawing/2017/model3d" xmlns:o="urn:schemas-microsoft-com:office:office" xmlns:r="http://schemas.openxmlformats.org/officeDocument/2006/relationships" xmlns:m="http://schemas.openxmlformats.org/officeDocument/2006/math" xmlns:v="urn:schemas-microsoft-com:vml" xmlns:wp14="http://schemas.microsoft.com/office/word/2010/wordprocessingDrawing" xmlns:wp="http://schemas.openxmlformats.org/drawingml/2006/wordprocessingDrawing" xmlns:w10="urn:schemas-microsoft-com:office:word" xmlns:w="http://schemas.openxmlformats.org/wordprocessingml/2006/main" xmlns:w14="http://schemas.microsoft.com/office/word/2010/wordml" xmlns:w15="http://schemas.microsoft.com/office/word/2012/wordml" xmlns:w16cid="http://schemas.microsoft.com/office/word/2016/wordml/cid" xmlns:w16se="http://schemas.microsoft.com/office/word/2015/wordml/symex" xmlns:wpg="http://schemas.microsoft.com/office/word/2010/wordprocessingGroup" xmlns:wpi="http://schemas.microsoft.com/office/word/2010/wordprocessingInk" xmlns:wne="http://schemas.microsoft.com/office/word/2006/wordml" xmlns:wps="http://schemas.microsoft.com/office/word/2010/wordprocessingShape" mc:Ignorable="w14 w15 w16se w16cid wp14">
+  <w:abstractNum w:abstractNumId="0" w15:restartNumberingAfterBreak="0">
+    <w:nsid w:val="174E3BA0"/>
+    <w:multiLevelType w:val="hybridMultilevel"/>
+    <w:tmpl w:val="470C0AEC"/>
+    <w:lvl w:ilvl="0" w:tplc="17BAA26A">
+      <w:numFmt w:val="bullet"/>
+      <w:lvlText w:val="-"/>
+      <w:lvlJc w:val="left"/>
+      <w:pPr>
+        <w:ind w:left="720" w:hanging="360"/>
+      </w:pPr>
+      <w:rPr>
+        <w:rFonts w:ascii="Calibri" w:eastAsiaTheme="minorHAnsi" w:hAnsi="Calibri" w:cs="Calibri" w:hint="default"/>
+      </w:rPr>
+    </w:lvl>
+    <w:lvl w:ilvl="1" w:tplc="04070003" w:tentative="1">
+      <w:start w:val="1"/>
+      <w:numFmt w:val="bullet"/>
+      <w:lvlText w:val="o"/>
+      <w:lvlJc w:val="left"/>
+      <w:pPr>
+        <w:ind w:left="1440" w:hanging="360"/>
+      </w:pPr>
+      <w:rPr>
+        <w:rFonts w:ascii="Courier New" w:hAnsi="Courier New" w:cs="Courier New" w:hint="default"/>
+      </w:rPr>
+    </w:lvl>
+    <w:lvl w:ilvl="2" w:tplc="04070005" w:tentative="1">
+      <w:start w:val="1"/>
+      <w:numFmt w:val="bullet"/>
+      <w:lvlText w:val=""/>
+      <w:lvlJc w:val="left"/>
+      <w:pPr>
+        <w:ind w:left="2160" w:hanging="360"/>
+      </w:pPr>
+      <w:rPr>
+        <w:rFonts w:ascii="Wingdings" w:hAnsi="Wingdings" w:hint="default"/>
+      </w:rPr>
+    </w:lvl>
+    <w:lvl w:ilvl="3" w:tplc="04070001" w:tentative="1">
+      <w:start w:val="1"/>
+      <w:numFmt w:val="bullet"/>
+      <w:lvlText w:val=""/>
+      <w:lvlJc w:val="left"/>
+      <w:pPr>
+        <w:ind w:left="2880" w:hanging="360"/>
+      </w:pPr>
+      <w:rPr>
+        <w:rFonts w:ascii="Symbol" w:hAnsi="Symbol" w:hint="default"/>
+      </w:rPr>
+    </w:lvl>
+    <w:lvl w:ilvl="4" w:tplc="04070003" w:tentative="1">
+      <w:start w:val="1"/>
+      <w:numFmt w:val="bullet"/>
+      <w:lvlText w:val="o"/>
+      <w:lvlJc w:val="left"/>
+      <w:pPr>
+        <w:ind w:left="3600" w:hanging="360"/>
+      </w:pPr>
+      <w:rPr>
+        <w:rFonts w:ascii="Courier New" w:hAnsi="Courier New" w:cs="Courier New" w:hint="default"/>
+      </w:rPr>
+    </w:lvl>
+    <w:lvl w:ilvl="5" w:tplc="04070005" w:tentative="1">
+      <w:start w:val="1"/>
+      <w:numFmt w:val="bullet"/>
+      <w:lvlText w:val=""/>
+      <w:lvlJc w:val="left"/>
+      <w:pPr>
+        <w:ind w:left="4320" w:hanging="360"/>
+      </w:pPr>
+      <w:rPr>
+        <w:rFonts w:ascii="Wingdings" w:hAnsi="Wingdings" w:hint="default"/>
+      </w:rPr>
+    </w:lvl>
+    <w:lvl w:ilvl="6" w:tplc="04070001" w:tentative="1">
+      <w:start w:val="1"/>
+      <w:numFmt w:val="bullet"/>
+      <w:lvlText w:val=""/>
+      <w:lvlJc w:val="left"/>
+      <w:pPr>
+        <w:ind w:left="5040" w:hanging="360"/>
+      </w:pPr>
+      <w:rPr>
+        <w:rFonts w:ascii="Symbol" w:hAnsi="Symbol" w:hint="default"/>
+      </w:rPr>
+    </w:lvl>
+    <w:lvl w:ilvl="7" w:tplc="04070003" w:tentative="1">
+      <w:start w:val="1"/>
+      <w:numFmt w:val="bullet"/>
+      <w:lvlText w:val="o"/>
+      <w:lvlJc w:val="left"/>
+      <w:pPr>
+        <w:ind w:left="5760" w:hanging="360"/>
+      </w:pPr>
+      <w:rPr>
+        <w:rFonts w:ascii="Courier New" w:hAnsi="Courier New" w:cs="Courier New" w:hint="default"/>
+      </w:rPr>
+    </w:lvl>
+    <w:lvl w:ilvl="8" w:tplc="04070005" w:tentative="1">
+      <w:start w:val="1"/>
+      <w:numFmt w:val="bullet"/>
+      <w:lvlText w:val=""/>
+      <w:lvlJc w:val="left"/>
+      <w:pPr>
+        <w:ind w:left="6480" w:hanging="360"/>
+      </w:pPr>
+      <w:rPr>
+        <w:rFonts w:ascii="Wingdings" w:hAnsi="Wingdings" w:hint="default"/>
+      </w:rPr>
+    </w:lvl>
+  </w:abstractNum>
+  <w:num w:numId="1">
+    <w:abstractNumId w:val="0"/>
+  </w:num>
+</w:numbering>
 </file>
 
 <file path=word/styles.xml><?xml version="1.0" encoding="utf-8"?>
@@ -570,6 +740,17 @@
       <w:lang w:eastAsia="de-DE"/>
     </w:rPr>
   </w:style>
+  <w:style w:type="paragraph" w:styleId="Listenabsatz">
+    <w:name w:val="List Paragraph"/>
+    <w:basedOn w:val="Standard"/>
+    <w:uiPriority w:val="34"/>
+    <w:qFormat/>
+    <w:rsid w:val="00373292"/>
+    <w:pPr>
+      <w:ind w:left="720"/>
+      <w:contextualSpacing/>
+    </w:pPr>
+  </w:style>
 </w:styles>
 </file>
 

</xml_diff>

<commit_message>
set file name to doc heading
</commit_message>
<xml_diff>
--- a/doc/Dokumentation.docx
+++ b/doc/Dokumentation.docx
@@ -108,6 +108,215 @@
       <w:proofErr w:type="spellEnd"/>
       <w:r>
         <w:t>, die dann automatisch fokussiert werden, hinzugefügt.</w:t>
+      </w:r>
+    </w:p>
+    <w:p>
+      <w:pPr>
+        <w:pStyle w:val="Listenabsatz"/>
+        <w:numPr>
+          <w:ilvl w:val="0"/>
+          <w:numId w:val="1"/>
+        </w:numPr>
+      </w:pPr>
+      <w:r>
+        <w:t xml:space="preserve">Programmabsturz, wenn ein </w:t>
+      </w:r>
+      <w:proofErr w:type="spellStart"/>
+      <w:r>
+        <w:t>QGraphicsTextitem</w:t>
+      </w:r>
+      <w:proofErr w:type="spellEnd"/>
+      <w:r>
+        <w:t xml:space="preserve"> mit der rechten Maustaste angeklickt wird, ist auf einen Fehler in PyQt5 zurückzuführen, die </w:t>
+      </w:r>
+      <w:proofErr w:type="spellStart"/>
+      <w:r>
+        <w:t>mouse</w:t>
+      </w:r>
+      <w:proofErr w:type="spellEnd"/>
+      <w:r>
+        <w:t xml:space="preserve"> </w:t>
+      </w:r>
+      <w:proofErr w:type="spellStart"/>
+      <w:r>
+        <w:t>events</w:t>
+      </w:r>
+      <w:proofErr w:type="spellEnd"/>
+      <w:r>
+        <w:t xml:space="preserve"> der Basisklasse sind zwar überschreibbar, würden aber die gesamte </w:t>
+      </w:r>
+      <w:proofErr w:type="spellStart"/>
+      <w:r>
+        <w:t>funktionsfähigkeit</w:t>
+      </w:r>
+      <w:proofErr w:type="spellEnd"/>
+      <w:r>
+        <w:t xml:space="preserve"> des </w:t>
+      </w:r>
+      <w:proofErr w:type="spellStart"/>
+      <w:r>
+        <w:t>textfeldes</w:t>
+      </w:r>
+      <w:proofErr w:type="spellEnd"/>
+      <w:r>
+        <w:t xml:space="preserve"> beeinträchtigen</w:t>
+      </w:r>
+    </w:p>
+    <w:p>
+      <w:pPr>
+        <w:ind w:left="708"/>
+        <w:rPr>
+          <w:lang w:val="en-GB"/>
+        </w:rPr>
+      </w:pPr>
+      <w:r>
+        <w:rPr>
+          <w:lang w:val="en-GB"/>
+        </w:rPr>
+        <w:t xml:space="preserve">def </w:t>
+      </w:r>
+      <w:proofErr w:type="spellStart"/>
+      <w:proofErr w:type="gramStart"/>
+      <w:r>
+        <w:rPr>
+          <w:lang w:val="en-GB"/>
+        </w:rPr>
+        <w:t>contextMenuEvent</w:t>
+      </w:r>
+      <w:proofErr w:type="spellEnd"/>
+      <w:r>
+        <w:rPr>
+          <w:lang w:val="en-GB"/>
+        </w:rPr>
+        <w:t>(</w:t>
+      </w:r>
+      <w:proofErr w:type="gramEnd"/>
+      <w:r>
+        <w:rPr>
+          <w:lang w:val="en-GB"/>
+        </w:rPr>
+        <w:t>self, event):</w:t>
+      </w:r>
+    </w:p>
+    <w:p>
+      <w:pPr>
+        <w:ind w:left="708"/>
+        <w:rPr>
+          <w:lang w:val="en-GB"/>
+        </w:rPr>
+      </w:pPr>
+      <w:r>
+        <w:rPr>
+          <w:lang w:val="en-GB"/>
+        </w:rPr>
+        <w:t xml:space="preserve">        </w:t>
+      </w:r>
+      <w:proofErr w:type="spellStart"/>
+      <w:proofErr w:type="gramStart"/>
+      <w:r>
+        <w:rPr>
+          <w:lang w:val="en-GB"/>
+        </w:rPr>
+        <w:t>event.ignore</w:t>
+      </w:r>
+      <w:proofErr w:type="spellEnd"/>
+      <w:proofErr w:type="gramEnd"/>
+      <w:r>
+        <w:rPr>
+          <w:lang w:val="en-GB"/>
+        </w:rPr>
+        <w:t>()</w:t>
+      </w:r>
+    </w:p>
+    <w:p>
+      <w:pPr>
+        <w:ind w:left="708"/>
+      </w:pPr>
+      <w:r>
+        <w:t>behebt diesen Programmabsturz, da er nur den rechtsklick überschreibt.</w:t>
+      </w:r>
+    </w:p>
+    <w:p>
+      <w:pPr>
+        <w:ind w:left="708"/>
+      </w:pPr>
+    </w:p>
+    <w:p>
+      <w:pPr>
+        <w:ind w:left="708"/>
+      </w:pPr>
+    </w:p>
+    <w:p>
+      <w:pPr>
+        <w:ind w:left="360"/>
+      </w:pPr>
+      <w:r>
+        <w:t>! nicht vergessen:</w:t>
+      </w:r>
+    </w:p>
+    <w:p>
+      <w:pPr>
+        <w:pStyle w:val="Listenabsatz"/>
+        <w:numPr>
+          <w:ilvl w:val="0"/>
+          <w:numId w:val="1"/>
+        </w:numPr>
+        <w:ind w:left="372"/>
+      </w:pPr>
+      <w:r>
+        <w:t xml:space="preserve">Titel ändern etc. sollte zurück zur ersten </w:t>
+      </w:r>
+      <w:proofErr w:type="spellStart"/>
+      <w:r>
+        <w:t>seite</w:t>
+      </w:r>
+      <w:proofErr w:type="spellEnd"/>
+      <w:r>
+        <w:t xml:space="preserve"> springen!</w:t>
+      </w:r>
+    </w:p>
+    <w:p>
+      <w:pPr>
+        <w:pStyle w:val="Listenabsatz"/>
+        <w:numPr>
+          <w:ilvl w:val="0"/>
+          <w:numId w:val="1"/>
+        </w:numPr>
+      </w:pPr>
+      <w:r>
+        <w:t xml:space="preserve">Bei neuer </w:t>
+      </w:r>
+      <w:proofErr w:type="spellStart"/>
+      <w:r>
+        <w:t>datei</w:t>
+      </w:r>
+      <w:proofErr w:type="spellEnd"/>
+      <w:r>
+        <w:t xml:space="preserve"> muss </w:t>
+      </w:r>
+      <w:proofErr w:type="spellStart"/>
+      <w:r>
+        <w:t>funktion</w:t>
+      </w:r>
+      <w:proofErr w:type="spellEnd"/>
+      <w:r>
+        <w:t xml:space="preserve"> zu </w:t>
+      </w:r>
+      <w:proofErr w:type="spellStart"/>
+      <w:r>
+        <w:t>einstellung</w:t>
+      </w:r>
+      <w:proofErr w:type="spellEnd"/>
+      <w:r>
+        <w:t xml:space="preserve"> speichern (bzw. nicht speichern, da die </w:t>
+      </w:r>
+      <w:proofErr w:type="spellStart"/>
+      <w:r>
+        <w:t>einstellung</w:t>
+      </w:r>
+      <w:proofErr w:type="spellEnd"/>
+      <w:r>
+        <w:t xml:space="preserve"> ja temporär gespeichert wird) hinzufügen!</w:t>
       </w:r>
       <w:bookmarkStart w:id="0" w:name="_GoBack"/>
       <w:bookmarkEnd w:id="0"/>
@@ -139,7 +348,7 @@
         <w:rFonts w:ascii="Calibri" w:eastAsiaTheme="minorHAnsi" w:hAnsi="Calibri" w:cs="Calibri" w:hint="default"/>
       </w:rPr>
     </w:lvl>
-    <w:lvl w:ilvl="1" w:tplc="04070003" w:tentative="1">
+    <w:lvl w:ilvl="1" w:tplc="04070003">
       <w:start w:val="1"/>
       <w:numFmt w:val="bullet"/>
       <w:lvlText w:val="o"/>

</xml_diff>

<commit_message>
basic saving, open files; use tabs instead of spaces
</commit_message>
<xml_diff>
--- a/doc/Dokumentation.docx
+++ b/doc/Dokumentation.docx
@@ -279,7 +279,39 @@
       </w:r>
       <w:proofErr w:type="spellEnd"/>
       <w:r>
-        <w:t>“ möglicherweise nicht nur temporär sondern auch lokal oder so speichern</w:t>
+        <w:t xml:space="preserve">“ möglicherweise nicht nur </w:t>
+      </w:r>
+      <w:proofErr w:type="gramStart"/>
+      <w:r>
+        <w:t>temporär</w:t>
+      </w:r>
+      <w:proofErr w:type="gramEnd"/>
+      <w:r>
+        <w:t xml:space="preserve"> sondern auch lokal oder so speichern</w:t>
+      </w:r>
+    </w:p>
+    <w:p>
+      <w:pPr>
+        <w:pStyle w:val="Listenabsatz"/>
+        <w:numPr>
+          <w:ilvl w:val="0"/>
+          <w:numId w:val="1"/>
+        </w:numPr>
+        <w:rPr>
+          <w:lang w:val="en-GB"/>
+        </w:rPr>
+      </w:pPr>
+      <w:r>
+        <w:rPr>
+          <w:lang w:val="en-GB"/>
+        </w:rPr>
+        <w:t>Convert app.py to a c</w:t>
+      </w:r>
+      <w:r>
+        <w:rPr>
+          <w:lang w:val="en-GB"/>
+        </w:rPr>
+        <w:t>lass…</w:t>
       </w:r>
       <w:bookmarkStart w:id="0" w:name="_GoBack"/>
       <w:bookmarkEnd w:id="0"/>

</xml_diff>

<commit_message>
add clefs and key signature
</commit_message>
<xml_diff>
--- a/doc/Dokumentation.docx
+++ b/doc/Dokumentation.docx
@@ -44,7 +44,18 @@
     </w:p>
     <w:p>
       <w:r>
-        <w:t>Text Font: https://freefontsfamily.com/times-new-roman-font-free/#google_vignette</w:t>
+        <w:t xml:space="preserve">Text Font: </w:t>
+      </w:r>
+      <w:r>
+        <w:t>https://freefontsfamily.com/times-new-roman-font-free/#google_vignette</w:t>
+      </w:r>
+    </w:p>
+    <w:p>
+      <w:r>
+        <w:t xml:space="preserve">Codepoint Tabelle: </w:t>
+      </w:r>
+      <w:r>
+        <w:t>https://github.com/w3c/smufl/blob/gh-pages/metadata/glyphnames.json</w:t>
       </w:r>
     </w:p>
     <w:p>
@@ -57,7 +68,10 @@
       </w:r>
       <w:proofErr w:type="spellEnd"/>
     </w:p>
-    <w:p/>
+    <w:p>
+      <w:bookmarkStart w:id="0" w:name="_GoBack"/>
+      <w:bookmarkEnd w:id="0"/>
+    </w:p>
     <w:p>
       <w:pPr>
         <w:pStyle w:val="Listenabsatz"/>
@@ -355,8 +369,6 @@
         </w:rPr>
         <w:t>Seitenzahl</w:t>
       </w:r>
-      <w:bookmarkStart w:id="0" w:name="_GoBack"/>
-      <w:bookmarkEnd w:id="0"/>
       <w:proofErr w:type="spellEnd"/>
     </w:p>
     <w:p>

</xml_diff>

<commit_message>
start using an item container for QQraphicsObjects for integrating pickle
</commit_message>
<xml_diff>
--- a/doc/Dokumentation.docx
+++ b/doc/Dokumentation.docx
@@ -68,10 +68,7 @@
       </w:r>
       <w:proofErr w:type="spellEnd"/>
     </w:p>
-    <w:p>
-      <w:bookmarkStart w:id="0" w:name="_GoBack"/>
-      <w:bookmarkEnd w:id="0"/>
-    </w:p>
+    <w:p/>
     <w:p>
       <w:pPr>
         <w:pStyle w:val="Listenabsatz"/>
@@ -344,71 +341,171 @@
           <w:lang w:val="en-GB"/>
         </w:rPr>
       </w:pPr>
-      <w:r>
-        <w:rPr>
-          <w:lang w:val="en-GB"/>
-        </w:rPr>
-        <w:t>Morgen:</w:t>
-      </w:r>
-    </w:p>
-    <w:p>
-      <w:pPr>
-        <w:pStyle w:val="Listenabsatz"/>
-        <w:numPr>
-          <w:ilvl w:val="0"/>
-          <w:numId w:val="1"/>
-        </w:numPr>
-        <w:rPr>
-          <w:lang w:val="en-GB"/>
-        </w:rPr>
-      </w:pPr>
-      <w:proofErr w:type="spellStart"/>
-      <w:r>
-        <w:rPr>
-          <w:lang w:val="en-GB"/>
-        </w:rPr>
-        <w:t>Seitenzahl</w:t>
-      </w:r>
-      <w:proofErr w:type="spellEnd"/>
-    </w:p>
-    <w:p>
-      <w:pPr>
-        <w:pStyle w:val="Listenabsatz"/>
-        <w:numPr>
-          <w:ilvl w:val="0"/>
-          <w:numId w:val="1"/>
-        </w:numPr>
-      </w:pPr>
-      <w:r>
-        <w:t xml:space="preserve">Taktlogik (hinzufügen, entfernen, </w:t>
-      </w:r>
-      <w:proofErr w:type="spellStart"/>
-      <w:r>
-        <w:t>notenliniensysteme</w:t>
-      </w:r>
-      <w:proofErr w:type="spellEnd"/>
-      <w:r>
-        <w:t xml:space="preserve">, </w:t>
-      </w:r>
-      <w:proofErr w:type="spellStart"/>
-      <w:r>
-        <w:t>schlüssel</w:t>
-      </w:r>
-      <w:proofErr w:type="spellEnd"/>
-      <w:r>
-        <w:t>,</w:t>
-      </w:r>
+      <w:proofErr w:type="spellStart"/>
+      <w:r>
+        <w:rPr>
+          <w:lang w:val="en-GB"/>
+        </w:rPr>
+        <w:t>Speichern</w:t>
+      </w:r>
+      <w:proofErr w:type="spellEnd"/>
+      <w:r>
+        <w:rPr>
+          <w:lang w:val="en-GB"/>
+        </w:rPr>
+        <w:t xml:space="preserve"> &amp; </w:t>
+      </w:r>
+      <w:proofErr w:type="spellStart"/>
+      <w:r>
+        <w:rPr>
+          <w:lang w:val="en-GB"/>
+        </w:rPr>
+        <w:t>Öffnen</w:t>
+      </w:r>
+      <w:proofErr w:type="spellEnd"/>
+    </w:p>
+    <w:p>
+      <w:pPr>
+        <w:rPr>
+          <w:lang w:val="en-GB"/>
+        </w:rPr>
+      </w:pPr>
+      <w:proofErr w:type="spellStart"/>
+      <w:r>
+        <w:rPr>
+          <w:lang w:val="en-GB"/>
+        </w:rPr>
+        <w:t>Konzept</w:t>
+      </w:r>
+      <w:proofErr w:type="spellEnd"/>
+      <w:r>
+        <w:rPr>
+          <w:lang w:val="en-GB"/>
+        </w:rPr>
+        <w:t>:</w:t>
+      </w:r>
+    </w:p>
+    <w:p>
+      <w:r>
+        <w:t xml:space="preserve">Da das Programm sehr </w:t>
+      </w:r>
+      <w:r>
+        <w:t xml:space="preserve">komplexe und vernetzte Klassen beinhaltet, ist die Entscheidung getroffen worden, nicht, wie anfangs beabsichtigt, alle </w:t>
+      </w:r>
+      <w:proofErr w:type="spellStart"/>
+      <w:r>
+        <w:t>member</w:t>
+      </w:r>
+      <w:proofErr w:type="spellEnd"/>
+      <w:r>
+        <w:t xml:space="preserve"> einer klasse in ein </w:t>
+      </w:r>
+      <w:proofErr w:type="spellStart"/>
+      <w:r>
+        <w:t>dict</w:t>
+      </w:r>
+      <w:proofErr w:type="spellEnd"/>
+      <w:r>
+        <w:t xml:space="preserve"> zu schreiben, welches in eine </w:t>
+      </w:r>
+      <w:proofErr w:type="spellStart"/>
+      <w:r>
+        <w:t>json</w:t>
+      </w:r>
+      <w:proofErr w:type="spellEnd"/>
+      <w:r>
+        <w:t xml:space="preserve">-Datei geschrieben werden hätte können, </w:t>
+      </w:r>
+      <w:proofErr w:type="spellStart"/>
+      <w:r>
+        <w:t>sonder</w:t>
+      </w:r>
+      <w:proofErr w:type="spellEnd"/>
+      <w:r>
+        <w:t>:</w:t>
+      </w:r>
+    </w:p>
+    <w:p>
+      <w:r>
+        <w:t xml:space="preserve">Die Bibliothek pickle zu verwenden, mit der es möglich ist, Objekte von Klassen zu speichern und zu laden, </w:t>
+      </w:r>
+      <w:proofErr w:type="spellStart"/>
+      <w:r>
+        <w:t>wärend</w:t>
+      </w:r>
+      <w:proofErr w:type="spellEnd"/>
+      <w:r>
+        <w:t xml:space="preserve"> alle </w:t>
+      </w:r>
+      <w:proofErr w:type="spellStart"/>
+      <w:r>
+        <w:t>member</w:t>
+      </w:r>
+      <w:proofErr w:type="spellEnd"/>
+      <w:r>
+        <w:t xml:space="preserve"> erhalten bleiben (sowohl deren Bezeichnung als auch der Inhalt). Einige Klasse erben aber von </w:t>
+      </w:r>
+      <w:proofErr w:type="spellStart"/>
+      <w:r>
+        <w:t>QGraphics</w:t>
+      </w:r>
+      <w:proofErr w:type="spellEnd"/>
+      <w:r>
+        <w:t xml:space="preserve">__ - Klassen, deren Objekte nicht von Pickle unterstützt werden. Daher werden diese </w:t>
+      </w:r>
+      <w:proofErr w:type="spellStart"/>
+      <w:r>
+        <w:t>Vererbungen</w:t>
+      </w:r>
+      <w:proofErr w:type="spellEnd"/>
+      <w:r>
+        <w:t xml:space="preserve"> ausgelagert, indem alle zusätzlichen </w:t>
+      </w:r>
+      <w:proofErr w:type="spellStart"/>
+      <w:r>
+        <w:t>objekte</w:t>
+      </w:r>
+      <w:proofErr w:type="spellEnd"/>
+      <w:r>
+        <w:t xml:space="preserve"> einer klasse in ein Index-</w:t>
+      </w:r>
+      <w:proofErr w:type="spellStart"/>
+      <w:r>
+        <w:t>based</w:t>
+      </w:r>
+      <w:proofErr w:type="spellEnd"/>
       <w:r>
         <w:t xml:space="preserve"> </w:t>
       </w:r>
       <w:proofErr w:type="spellStart"/>
       <w:r>
-        <w:t>taktart</w:t>
-      </w:r>
-      <w:proofErr w:type="spellEnd"/>
-      <w:r>
-        <w:t>)</w:t>
-      </w:r>
+        <w:t>dict</w:t>
+      </w:r>
+      <w:proofErr w:type="spellEnd"/>
+      <w:r>
+        <w:t xml:space="preserve"> verlage</w:t>
+      </w:r>
+      <w:r>
+        <w:t xml:space="preserve">rt werden und ein </w:t>
+      </w:r>
+      <w:proofErr w:type="spellStart"/>
+      <w:r>
+        <w:t>index</w:t>
+      </w:r>
+      <w:proofErr w:type="spellEnd"/>
+      <w:r>
+        <w:t xml:space="preserve"> zurückgegeben wird, welcher später dazu verwendet werden kann, das eigentliche </w:t>
+      </w:r>
+      <w:proofErr w:type="spellStart"/>
+      <w:r>
+        <w:t>graphics</w:t>
+      </w:r>
+      <w:proofErr w:type="spellEnd"/>
+      <w:r>
+        <w:t xml:space="preserve"> item wieder zu bekommen.</w:t>
+      </w:r>
+      <w:bookmarkStart w:id="0" w:name="_GoBack"/>
+      <w:bookmarkEnd w:id="0"/>
     </w:p>
     <w:p/>
     <w:sectPr>

</xml_diff>

<commit_message>
Fix right click bug again
</commit_message>
<xml_diff>
--- a/doc/Dokumentation.docx
+++ b/doc/Dokumentation.docx
@@ -246,6 +246,8 @@
       <w:r>
         <w:t>behebt diesen Programmabsturz, da er nur den rechtsklick überschreibt.</w:t>
       </w:r>
+      <w:bookmarkStart w:id="0" w:name="_GoBack"/>
+      <w:bookmarkEnd w:id="0"/>
     </w:p>
     <w:p>
       <w:pPr>
@@ -336,61 +338,74 @@
       </w:pPr>
     </w:p>
     <w:p>
-      <w:pPr>
-        <w:rPr>
-          <w:lang w:val="en-GB"/>
-        </w:rPr>
-      </w:pPr>
-      <w:proofErr w:type="spellStart"/>
-      <w:r>
-        <w:rPr>
-          <w:lang w:val="en-GB"/>
-        </w:rPr>
-        <w:t>Speichern</w:t>
-      </w:r>
-      <w:proofErr w:type="spellEnd"/>
-      <w:r>
-        <w:rPr>
-          <w:lang w:val="en-GB"/>
-        </w:rPr>
-        <w:t xml:space="preserve"> &amp; </w:t>
-      </w:r>
-      <w:proofErr w:type="spellStart"/>
-      <w:r>
-        <w:rPr>
-          <w:lang w:val="en-GB"/>
-        </w:rPr>
-        <w:t>Öffnen</w:t>
-      </w:r>
-      <w:proofErr w:type="spellEnd"/>
-    </w:p>
-    <w:p>
-      <w:pPr>
-        <w:rPr>
-          <w:lang w:val="en-GB"/>
-        </w:rPr>
-      </w:pPr>
-      <w:proofErr w:type="spellStart"/>
-      <w:r>
-        <w:rPr>
-          <w:lang w:val="en-GB"/>
-        </w:rPr>
-        <w:t>Konzept</w:t>
-      </w:r>
-      <w:proofErr w:type="spellEnd"/>
-      <w:r>
-        <w:rPr>
-          <w:lang w:val="en-GB"/>
-        </w:rPr>
+      <w:r>
+        <w:t>Speichern &amp; Öffnen</w:t>
+      </w:r>
+    </w:p>
+    <w:p>
+      <w:r>
+        <w:t>Konzept:</w:t>
+      </w:r>
+    </w:p>
+    <w:p>
+      <w:r>
+        <w:t xml:space="preserve">Da das Programm sehr </w:t>
+      </w:r>
+      <w:r>
+        <w:t xml:space="preserve">komplexe und vernetzte Klassen beinhaltet, ist die Entscheidung getroffen worden, nicht, wie anfangs beabsichtigt, alle </w:t>
+      </w:r>
+      <w:proofErr w:type="spellStart"/>
+      <w:r>
+        <w:t>member</w:t>
+      </w:r>
+      <w:proofErr w:type="spellEnd"/>
+      <w:r>
+        <w:t xml:space="preserve"> einer </w:t>
+      </w:r>
+      <w:proofErr w:type="spellStart"/>
+      <w:r>
+        <w:t>klasse</w:t>
+      </w:r>
+      <w:proofErr w:type="spellEnd"/>
+      <w:r>
+        <w:t xml:space="preserve"> in ein </w:t>
+      </w:r>
+      <w:proofErr w:type="spellStart"/>
+      <w:r>
+        <w:t>dict</w:t>
+      </w:r>
+      <w:proofErr w:type="spellEnd"/>
+      <w:r>
+        <w:t xml:space="preserve"> zu schreiben, welches in eine </w:t>
+      </w:r>
+      <w:proofErr w:type="spellStart"/>
+      <w:r>
+        <w:t>json</w:t>
+      </w:r>
+      <w:proofErr w:type="spellEnd"/>
+      <w:r>
+        <w:t xml:space="preserve">-Datei geschrieben werden hätte können, </w:t>
+      </w:r>
+      <w:proofErr w:type="spellStart"/>
+      <w:r>
+        <w:t>sonder</w:t>
+      </w:r>
+      <w:proofErr w:type="spellEnd"/>
+      <w:r>
         <w:t>:</w:t>
       </w:r>
     </w:p>
     <w:p>
       <w:r>
-        <w:t xml:space="preserve">Da das Programm sehr </w:t>
-      </w:r>
-      <w:r>
-        <w:t xml:space="preserve">komplexe und vernetzte Klassen beinhaltet, ist die Entscheidung getroffen worden, nicht, wie anfangs beabsichtigt, alle </w:t>
+        <w:t xml:space="preserve">Die Bibliothek pickle zu verwenden, mit der es möglich ist, Objekte von Klassen zu speichern und zu laden, </w:t>
+      </w:r>
+      <w:proofErr w:type="spellStart"/>
+      <w:r>
+        <w:t>wärend</w:t>
+      </w:r>
+      <w:proofErr w:type="spellEnd"/>
+      <w:r>
+        <w:t xml:space="preserve"> alle </w:t>
       </w:r>
       <w:proofErr w:type="spellStart"/>
       <w:r>
@@ -398,7 +413,47 @@
       </w:r>
       <w:proofErr w:type="spellEnd"/>
       <w:r>
-        <w:t xml:space="preserve"> einer klasse in ein </w:t>
+        <w:t xml:space="preserve"> erhalten bleiben (sowohl deren Bezeichnung als auch der Inhalt). Einige Klasse erben aber von </w:t>
+      </w:r>
+      <w:proofErr w:type="spellStart"/>
+      <w:r>
+        <w:t>QGraphics</w:t>
+      </w:r>
+      <w:proofErr w:type="spellEnd"/>
+      <w:r>
+        <w:t xml:space="preserve">__ - Klassen, deren Objekte nicht von Pickle unterstützt werden. Daher werden diese </w:t>
+      </w:r>
+      <w:proofErr w:type="spellStart"/>
+      <w:r>
+        <w:t>Vererbungen</w:t>
+      </w:r>
+      <w:proofErr w:type="spellEnd"/>
+      <w:r>
+        <w:t xml:space="preserve"> ausgelagert, indem alle zusätzlichen </w:t>
+      </w:r>
+      <w:proofErr w:type="spellStart"/>
+      <w:r>
+        <w:t>objekte</w:t>
+      </w:r>
+      <w:proofErr w:type="spellEnd"/>
+      <w:r>
+        <w:t xml:space="preserve"> einer </w:t>
+      </w:r>
+      <w:proofErr w:type="spellStart"/>
+      <w:r>
+        <w:t>klasse</w:t>
+      </w:r>
+      <w:proofErr w:type="spellEnd"/>
+      <w:r>
+        <w:t xml:space="preserve"> in ein Index-</w:t>
+      </w:r>
+      <w:proofErr w:type="spellStart"/>
+      <w:r>
+        <w:t>based</w:t>
+      </w:r>
+      <w:proofErr w:type="spellEnd"/>
+      <w:r>
+        <w:t xml:space="preserve"> </w:t>
       </w:r>
       <w:proofErr w:type="spellStart"/>
       <w:r>
@@ -406,83 +461,6 @@
       </w:r>
       <w:proofErr w:type="spellEnd"/>
       <w:r>
-        <w:t xml:space="preserve"> zu schreiben, welches in eine </w:t>
-      </w:r>
-      <w:proofErr w:type="spellStart"/>
-      <w:r>
-        <w:t>json</w:t>
-      </w:r>
-      <w:proofErr w:type="spellEnd"/>
-      <w:r>
-        <w:t xml:space="preserve">-Datei geschrieben werden hätte können, </w:t>
-      </w:r>
-      <w:proofErr w:type="spellStart"/>
-      <w:r>
-        <w:t>sonder</w:t>
-      </w:r>
-      <w:proofErr w:type="spellEnd"/>
-      <w:r>
-        <w:t>:</w:t>
-      </w:r>
-    </w:p>
-    <w:p>
-      <w:r>
-        <w:t xml:space="preserve">Die Bibliothek pickle zu verwenden, mit der es möglich ist, Objekte von Klassen zu speichern und zu laden, </w:t>
-      </w:r>
-      <w:proofErr w:type="spellStart"/>
-      <w:r>
-        <w:t>wärend</w:t>
-      </w:r>
-      <w:proofErr w:type="spellEnd"/>
-      <w:r>
-        <w:t xml:space="preserve"> alle </w:t>
-      </w:r>
-      <w:proofErr w:type="spellStart"/>
-      <w:r>
-        <w:t>member</w:t>
-      </w:r>
-      <w:proofErr w:type="spellEnd"/>
-      <w:r>
-        <w:t xml:space="preserve"> erhalten bleiben (sowohl deren Bezeichnung als auch der Inhalt). Einige Klasse erben aber von </w:t>
-      </w:r>
-      <w:proofErr w:type="spellStart"/>
-      <w:r>
-        <w:t>QGraphics</w:t>
-      </w:r>
-      <w:proofErr w:type="spellEnd"/>
-      <w:r>
-        <w:t xml:space="preserve">__ - Klassen, deren Objekte nicht von Pickle unterstützt werden. Daher werden diese </w:t>
-      </w:r>
-      <w:proofErr w:type="spellStart"/>
-      <w:r>
-        <w:t>Vererbungen</w:t>
-      </w:r>
-      <w:proofErr w:type="spellEnd"/>
-      <w:r>
-        <w:t xml:space="preserve"> ausgelagert, indem alle zusätzlichen </w:t>
-      </w:r>
-      <w:proofErr w:type="spellStart"/>
-      <w:r>
-        <w:t>objekte</w:t>
-      </w:r>
-      <w:proofErr w:type="spellEnd"/>
-      <w:r>
-        <w:t xml:space="preserve"> einer klasse in ein Index-</w:t>
-      </w:r>
-      <w:proofErr w:type="spellStart"/>
-      <w:r>
-        <w:t>based</w:t>
-      </w:r>
-      <w:proofErr w:type="spellEnd"/>
-      <w:r>
-        <w:t xml:space="preserve"> </w:t>
-      </w:r>
-      <w:proofErr w:type="spellStart"/>
-      <w:r>
-        <w:t>dict</w:t>
-      </w:r>
-      <w:proofErr w:type="spellEnd"/>
-      <w:r>
         <w:t xml:space="preserve"> verlage</w:t>
       </w:r>
       <w:r>
@@ -504,8 +482,6 @@
       <w:r>
         <w:t xml:space="preserve"> item wieder zu bekommen.</w:t>
       </w:r>
-      <w:bookmarkStart w:id="0" w:name="_GoBack"/>
-      <w:bookmarkEnd w:id="0"/>
     </w:p>
     <w:p/>
     <w:sectPr>

</xml_diff>

<commit_message>
doc preps, bug fix, sort dynamics, more usual setting
</commit_message>
<xml_diff>
--- a/doc/Dokumentation.docx
+++ b/doc/Dokumentation.docx
@@ -79,26 +79,6 @@
     <w:p>
       <w:pPr>
         <w:spacing w:line="360" w:lineRule="auto"/>
-        <w:rPr>
-          <w:rFonts w:ascii="Arial" w:hAnsi="Arial" w:cs="Arial"/>
-          <w:sz w:val="24"/>
-          <w:szCs w:val="24"/>
-        </w:rPr>
-      </w:pPr>
-    </w:p>
-    <w:p>
-      <w:pPr>
-        <w:spacing w:line="360" w:lineRule="auto"/>
-        <w:rPr>
-          <w:rFonts w:ascii="Arial" w:hAnsi="Arial" w:cs="Arial"/>
-          <w:sz w:val="24"/>
-          <w:szCs w:val="24"/>
-        </w:rPr>
-      </w:pPr>
-    </w:p>
-    <w:p>
-      <w:pPr>
-        <w:spacing w:line="360" w:lineRule="auto"/>
         <w:jc w:val="center"/>
         <w:rPr>
           <w:rFonts w:ascii="Arial" w:hAnsi="Arial" w:cs="Arial"/>
@@ -114,9 +94,9 @@
           <w:szCs w:val="24"/>
         </w:rPr>
         <w:drawing>
-          <wp:inline distT="0" distB="0" distL="0" distR="0" wp14:anchorId="43D5F0FC" wp14:editId="35D1434B">
-            <wp:extent cx="3385752" cy="3385752"/>
-            <wp:effectExtent l="0" t="0" r="0" b="5715"/>
+          <wp:inline distT="0" distB="0" distL="0" distR="0" wp14:anchorId="43D5F0FC" wp14:editId="34C9026D">
+            <wp:extent cx="1780674" cy="1780674"/>
+            <wp:effectExtent l="0" t="0" r="0" b="0"/>
             <wp:docPr id="4" name="Grafik 4"/>
             <wp:cNvGraphicFramePr>
               <a:graphicFrameLocks xmlns:a="http://schemas.openxmlformats.org/drawingml/2006/main" noChangeAspect="1"/>
@@ -143,7 +123,7 @@
                   <pic:spPr>
                     <a:xfrm>
                       <a:off x="0" y="0"/>
-                      <a:ext cx="3431410" cy="3431410"/>
+                      <a:ext cx="1780674" cy="1780674"/>
                     </a:xfrm>
                     <a:prstGeom prst="rect">
                       <a:avLst/>
@@ -159,72 +139,89 @@
     <w:p>
       <w:pPr>
         <w:spacing w:line="360" w:lineRule="auto"/>
-        <w:rPr>
-          <w:rFonts w:ascii="Arial" w:hAnsi="Arial" w:cs="Arial"/>
-          <w:sz w:val="24"/>
-          <w:szCs w:val="24"/>
-        </w:rPr>
-      </w:pPr>
-    </w:p>
-    <w:p>
-      <w:pPr>
-        <w:spacing w:line="360" w:lineRule="auto"/>
-        <w:rPr>
-          <w:rFonts w:ascii="Arial" w:hAnsi="Arial" w:cs="Arial"/>
-          <w:sz w:val="24"/>
-          <w:szCs w:val="24"/>
-        </w:rPr>
-      </w:pPr>
-    </w:p>
-    <w:p>
-      <w:pPr>
-        <w:spacing w:line="360" w:lineRule="auto"/>
-        <w:rPr>
-          <w:rFonts w:ascii="Arial" w:hAnsi="Arial" w:cs="Arial"/>
-          <w:sz w:val="24"/>
-          <w:szCs w:val="24"/>
-        </w:rPr>
-      </w:pPr>
-    </w:p>
-    <w:p>
-      <w:pPr>
-        <w:spacing w:line="360" w:lineRule="auto"/>
-        <w:rPr>
-          <w:rFonts w:ascii="Arial" w:hAnsi="Arial" w:cs="Arial"/>
-          <w:sz w:val="24"/>
-          <w:szCs w:val="24"/>
-        </w:rPr>
-      </w:pPr>
-    </w:p>
-    <w:p>
-      <w:pPr>
-        <w:spacing w:line="360" w:lineRule="auto"/>
-        <w:rPr>
-          <w:rFonts w:ascii="Arial" w:hAnsi="Arial" w:cs="Arial"/>
-          <w:sz w:val="24"/>
-          <w:szCs w:val="24"/>
-        </w:rPr>
-      </w:pPr>
-    </w:p>
-    <w:p>
-      <w:pPr>
-        <w:spacing w:line="360" w:lineRule="auto"/>
-        <w:rPr>
-          <w:rFonts w:ascii="Arial" w:hAnsi="Arial" w:cs="Arial"/>
-          <w:sz w:val="24"/>
-          <w:szCs w:val="24"/>
-        </w:rPr>
-      </w:pPr>
-    </w:p>
-    <w:p>
-      <w:pPr>
-        <w:spacing w:line="360" w:lineRule="auto"/>
-        <w:rPr>
-          <w:rFonts w:ascii="Arial" w:hAnsi="Arial" w:cs="Arial"/>
-          <w:sz w:val="24"/>
-          <w:szCs w:val="24"/>
-        </w:rPr>
-      </w:pPr>
+        <w:jc w:val="center"/>
+        <w:rPr>
+          <w:rFonts w:ascii="Arial" w:hAnsi="Arial" w:cs="Arial"/>
+          <w:sz w:val="24"/>
+          <w:szCs w:val="24"/>
+        </w:rPr>
+      </w:pPr>
+    </w:p>
+    <w:p>
+      <w:pPr>
+        <w:spacing w:line="360" w:lineRule="auto"/>
+        <w:jc w:val="center"/>
+        <w:rPr>
+          <w:rFonts w:ascii="Arial" w:hAnsi="Arial" w:cs="Arial"/>
+          <w:sz w:val="24"/>
+          <w:szCs w:val="24"/>
+        </w:rPr>
+      </w:pPr>
+      <w:r>
+        <w:rPr>
+          <w:rFonts w:ascii="Arial" w:hAnsi="Arial" w:cs="Arial"/>
+          <w:noProof/>
+          <w:sz w:val="24"/>
+          <w:szCs w:val="24"/>
+        </w:rPr>
+        <w:drawing>
+          <wp:inline distT="0" distB="0" distL="0" distR="0" wp14:anchorId="6EEE5BD1" wp14:editId="4C49AC94">
+            <wp:extent cx="3937094" cy="3172691"/>
+            <wp:effectExtent l="95250" t="76200" r="101600" b="1037590"/>
+            <wp:docPr id="1" name="Grafik 1"/>
+            <wp:cNvGraphicFramePr>
+              <a:graphicFrameLocks xmlns:a="http://schemas.openxmlformats.org/drawingml/2006/main" noChangeAspect="1"/>
+            </wp:cNvGraphicFramePr>
+            <a:graphic xmlns:a="http://schemas.openxmlformats.org/drawingml/2006/main">
+              <a:graphicData uri="http://schemas.openxmlformats.org/drawingml/2006/picture">
+                <pic:pic xmlns:pic="http://schemas.openxmlformats.org/drawingml/2006/picture">
+                  <pic:nvPicPr>
+                    <pic:cNvPr id="1" name="screenshot.png"/>
+                    <pic:cNvPicPr/>
+                  </pic:nvPicPr>
+                  <pic:blipFill>
+                    <a:blip r:embed="rId7">
+                      <a:extLst>
+                        <a:ext uri="{28A0092B-C50C-407E-A947-70E740481C1C}">
+                          <a14:useLocalDpi xmlns:a14="http://schemas.microsoft.com/office/drawing/2010/main" val="0"/>
+                        </a:ext>
+                      </a:extLst>
+                    </a:blip>
+                    <a:stretch>
+                      <a:fillRect/>
+                    </a:stretch>
+                  </pic:blipFill>
+                  <pic:spPr>
+                    <a:xfrm>
+                      <a:off x="0" y="0"/>
+                      <a:ext cx="3937094" cy="3172691"/>
+                    </a:xfrm>
+                    <a:prstGeom prst="roundRect">
+                      <a:avLst>
+                        <a:gd name="adj" fmla="val 4167"/>
+                      </a:avLst>
+                    </a:prstGeom>
+                    <a:solidFill>
+                      <a:srgbClr val="FFFFFF"/>
+                    </a:solidFill>
+                    <a:ln w="76200" cap="sq">
+                      <a:solidFill>
+                        <a:schemeClr val="tx2">
+                          <a:lumMod val="50000"/>
+                        </a:schemeClr>
+                      </a:solidFill>
+                      <a:miter lim="800000"/>
+                    </a:ln>
+                    <a:effectLst>
+                      <a:reflection blurRad="12700" stA="28000" endPos="28000" dist="5000" dir="5400000" sy="-100000" algn="bl" rotWithShape="0"/>
+                    </a:effectLst>
+                  </pic:spPr>
+                </pic:pic>
+              </a:graphicData>
+            </a:graphic>
+          </wp:inline>
+        </w:drawing>
+      </w:r>
     </w:p>
     <w:p>
       <w:pPr>
@@ -237,6 +234,8 @@
           <w:szCs w:val="24"/>
         </w:rPr>
       </w:pPr>
+      <w:bookmarkStart w:id="0" w:name="_GoBack"/>
+      <w:bookmarkEnd w:id="0"/>
       <w:r>
         <w:rPr>
           <w:rFonts w:ascii="Arial" w:hAnsi="Arial" w:cs="Arial"/>
@@ -258,8 +257,6 @@
           <w:szCs w:val="24"/>
         </w:rPr>
       </w:pPr>
-      <w:bookmarkStart w:id="0" w:name="_GoBack"/>
-      <w:bookmarkEnd w:id="0"/>
     </w:p>
     <w:p>
       <w:pPr>
@@ -402,10 +399,10 @@
       </w:pPr>
     </w:p>
     <w:sectPr>
-      <w:headerReference w:type="default" r:id="rId7"/>
-      <w:footerReference w:type="default" r:id="rId8"/>
-      <w:headerReference w:type="first" r:id="rId9"/>
-      <w:footerReference w:type="first" r:id="rId10"/>
+      <w:headerReference w:type="default" r:id="rId8"/>
+      <w:footerReference w:type="default" r:id="rId9"/>
+      <w:headerReference w:type="first" r:id="rId10"/>
+      <w:footerReference w:type="first" r:id="rId11"/>
       <w:pgSz w:w="11906" w:h="16838"/>
       <w:pgMar w:top="1134" w:right="1134" w:bottom="1134" w:left="2835" w:header="709" w:footer="709" w:gutter="0"/>
       <w:cols w:space="708"/>

</xml_diff>